<commit_message>
DS Assignemnt 3 updated
DS Assignemnt 3 updated for Visualization
</commit_message>
<xml_diff>
--- a/CS5665 - Data Science/HW 3/HW 3_Anuj Khasgiwala.docx
+++ b/CS5665 - Data Science/HW 3/HW 3_Anuj Khasgiwala.docx
@@ -81,17 +81,7 @@
           <w:sz w:val="28"/>
           <w:szCs w:val="28"/>
         </w:rPr>
-        <w:t xml:space="preserve">Task: </w:t>
-      </w:r>
-      <w:r>
-        <w:rPr>
-          <w:rFonts w:asciiTheme="minorHAnsi" w:hAnsiTheme="minorHAnsi" w:cstheme="minorHAnsi"/>
-          <w:b/>
-          <w:bCs/>
-          <w:sz w:val="28"/>
-          <w:szCs w:val="28"/>
-        </w:rPr>
-        <w:t>Visualization</w:t>
+        <w:t>Task: Visualization</w:t>
       </w:r>
     </w:p>
     <w:p>
@@ -205,7 +195,6 @@
           <w:szCs w:val="24"/>
         </w:rPr>
       </w:pPr>
-      <w:proofErr w:type="spellStart"/>
       <w:r>
         <w:rPr>
           <w:rFonts w:cstheme="minorHAnsi"/>
@@ -215,7 +204,6 @@
         </w:rPr>
         <w:t>Quandl</w:t>
       </w:r>
-      <w:proofErr w:type="spellEnd"/>
       <w:r>
         <w:rPr>
           <w:rFonts w:cstheme="minorHAnsi"/>
@@ -517,21 +505,7 @@
         <w:rPr>
           <w:rFonts w:asciiTheme="minorHAnsi" w:hAnsiTheme="minorHAnsi" w:cstheme="minorHAnsi"/>
         </w:rPr>
-        <w:t xml:space="preserve">Your explanation should document what you are trying to communicate, the benefits of your choice of visualization, as well as any downsides to your </w:t>
-      </w:r>
-      <w:proofErr w:type="spellStart"/>
-      <w:r>
-        <w:rPr>
-          <w:rFonts w:asciiTheme="minorHAnsi" w:hAnsiTheme="minorHAnsi" w:cstheme="minorHAnsi"/>
-        </w:rPr>
-        <w:t>viz</w:t>
-      </w:r>
-      <w:proofErr w:type="spellEnd"/>
-      <w:r>
-        <w:rPr>
-          <w:rFonts w:asciiTheme="minorHAnsi" w:hAnsiTheme="minorHAnsi" w:cstheme="minorHAnsi"/>
-        </w:rPr>
-        <w:t xml:space="preserve"> (e.g., are certain connections downplayed due to your choices?).</w:t>
+        <w:t>Your explanation should document what you are trying to communicate, the benefits of your choice of visualization, as well as any downsides to your viz (e.g., are certain connections downplayed due to your choices?).</w:t>
       </w:r>
     </w:p>
     <w:p>
@@ -665,7 +639,7 @@
           <w:sz w:val="24"/>
           <w:szCs w:val="24"/>
         </w:rPr>
-        <w:t xml:space="preserve">data set there was no requirement for data cleaning, manipulation or transformation as the data is already filtered and clean and clear. I have integrated the </w:t>
+        <w:t xml:space="preserve">data set there was no requirement for data cleaning, manipulation or transformation as the data is already filtered and clean and clear. I have integrated the data for all countries into a single sheet along with the “Country” column for the </w:t>
       </w:r>
       <w:r>
         <w:rPr>
@@ -674,7 +648,15 @@
           <w:szCs w:val="24"/>
         </w:rPr>
         <w:lastRenderedPageBreak/>
-        <w:t>data for all countries into a single sheet along with the “Country” column for the purpose of categorizing the data.</w:t>
+        <w:t>purpose of categorizing the data.</w:t>
+      </w:r>
+      <w:r>
+        <w:rPr>
+          <w:rFonts w:cstheme="minorHAnsi"/>
+          <w:sz w:val="24"/>
+          <w:szCs w:val="24"/>
+        </w:rPr>
+        <w:t xml:space="preserve"> For implementing the visualization, I used “Tableau”. Tableau selects the size and color which is more important to compare various countries in the chart.</w:t>
       </w:r>
     </w:p>
     <w:p>
@@ -908,26 +890,8 @@
           <w:sz w:val="24"/>
           <w:szCs w:val="24"/>
         </w:rPr>
-        <w:t xml:space="preserve">In this chart different colored lines represent the change in different countries currency exchange rate value over the time from yea 2000 to October, 2016. This comparison could be very useful for understanding the economy variation of </w:t>
-      </w:r>
-      <w:r>
-        <w:rPr>
-          <w:rFonts w:cstheme="minorHAnsi"/>
-          <w:sz w:val="24"/>
-          <w:szCs w:val="24"/>
-        </w:rPr>
-        <w:t>countries</w:t>
-      </w:r>
-      <w:r>
-        <w:rPr>
-          <w:rFonts w:cstheme="minorHAnsi"/>
-          <w:sz w:val="24"/>
-          <w:szCs w:val="24"/>
-        </w:rPr>
-        <w:t xml:space="preserve"> over the time.</w:t>
-      </w:r>
-      <w:bookmarkStart w:id="0" w:name="_GoBack"/>
-      <w:bookmarkEnd w:id="0"/>
+        <w:t>In this chart different colored lines represent the change in different countries currency exchange rate value over the time from yea 2000 to October, 2016. This comparison could be very useful for understanding the economy variation of countries over the time.</w:t>
+      </w:r>
     </w:p>
     <w:p>
       <w:pPr>
@@ -988,6 +952,151 @@
         </w:drawing>
       </w:r>
     </w:p>
+    <w:p>
+      <w:pPr>
+        <w:rPr>
+          <w:rFonts w:cstheme="minorHAnsi"/>
+          <w:sz w:val="24"/>
+          <w:szCs w:val="24"/>
+        </w:rPr>
+      </w:pPr>
+      <w:r>
+        <w:rPr>
+          <w:rFonts w:cstheme="minorHAnsi"/>
+          <w:sz w:val="24"/>
+          <w:szCs w:val="24"/>
+        </w:rPr>
+        <w:t>In this chart</w:t>
+      </w:r>
+      <w:r>
+        <w:rPr>
+          <w:rFonts w:cstheme="minorHAnsi"/>
+          <w:sz w:val="24"/>
+          <w:szCs w:val="24"/>
+        </w:rPr>
+        <w:t xml:space="preserve"> I am trying to demonstrate the comparison of currency exc</w:t>
+      </w:r>
+      <w:r>
+        <w:rPr>
+          <w:rFonts w:cstheme="minorHAnsi"/>
+          <w:sz w:val="24"/>
+          <w:szCs w:val="24"/>
+        </w:rPr>
+        <w:t>hange rates of various companies. From the above chart we can infer following points:</w:t>
+      </w:r>
+    </w:p>
+    <w:p>
+      <w:pPr>
+        <w:pStyle w:val="ListParagraph"/>
+        <w:numPr>
+          <w:ilvl w:val="0"/>
+          <w:numId w:val="6"/>
+        </w:numPr>
+        <w:rPr>
+          <w:rFonts w:cstheme="minorHAnsi"/>
+          <w:sz w:val="24"/>
+          <w:szCs w:val="24"/>
+        </w:rPr>
+      </w:pPr>
+      <w:r>
+        <w:rPr>
+          <w:rFonts w:cstheme="minorHAnsi"/>
+          <w:sz w:val="24"/>
+          <w:szCs w:val="24"/>
+        </w:rPr>
+        <w:t>South Korea has the highest exchange rate for the complete duration.</w:t>
+      </w:r>
+    </w:p>
+    <w:p>
+      <w:pPr>
+        <w:pStyle w:val="ListParagraph"/>
+        <w:numPr>
+          <w:ilvl w:val="0"/>
+          <w:numId w:val="6"/>
+        </w:numPr>
+        <w:rPr>
+          <w:rFonts w:cstheme="minorHAnsi"/>
+          <w:sz w:val="24"/>
+          <w:szCs w:val="24"/>
+        </w:rPr>
+      </w:pPr>
+      <w:r>
+        <w:rPr>
+          <w:rFonts w:cstheme="minorHAnsi"/>
+          <w:sz w:val="24"/>
+          <w:szCs w:val="24"/>
+        </w:rPr>
+        <w:t>In 2008 &amp; 2009 The value of exchange rate in South Korea increased a lot while the similar behavior cannot be seen for other countries.</w:t>
+      </w:r>
+    </w:p>
+    <w:p>
+      <w:pPr>
+        <w:pStyle w:val="ListParagraph"/>
+        <w:numPr>
+          <w:ilvl w:val="0"/>
+          <w:numId w:val="6"/>
+        </w:numPr>
+        <w:rPr>
+          <w:rFonts w:cstheme="minorHAnsi"/>
+          <w:sz w:val="24"/>
+          <w:szCs w:val="24"/>
+        </w:rPr>
+      </w:pPr>
+      <w:r>
+        <w:rPr>
+          <w:rFonts w:cstheme="minorHAnsi"/>
+          <w:sz w:val="24"/>
+          <w:szCs w:val="24"/>
+        </w:rPr>
+        <w:t>Greece had foreign exchange rate only till 2001. After that they stopped exchange rate.</w:t>
+      </w:r>
+    </w:p>
+    <w:p>
+      <w:pPr>
+        <w:pStyle w:val="ListParagraph"/>
+        <w:numPr>
+          <w:ilvl w:val="0"/>
+          <w:numId w:val="6"/>
+        </w:numPr>
+        <w:rPr>
+          <w:rFonts w:cstheme="minorHAnsi"/>
+          <w:sz w:val="24"/>
+          <w:szCs w:val="24"/>
+        </w:rPr>
+      </w:pPr>
+      <w:r>
+        <w:rPr>
+          <w:rFonts w:cstheme="minorHAnsi"/>
+          <w:sz w:val="24"/>
+          <w:szCs w:val="24"/>
+        </w:rPr>
+        <w:t>For Japan the exchange rate value reduced in the year 2008-09.</w:t>
+      </w:r>
+    </w:p>
+    <w:p>
+      <w:pPr>
+        <w:pStyle w:val="ListParagraph"/>
+        <w:numPr>
+          <w:ilvl w:val="0"/>
+          <w:numId w:val="6"/>
+        </w:numPr>
+        <w:rPr>
+          <w:rFonts w:cstheme="minorHAnsi"/>
+          <w:sz w:val="24"/>
+          <w:szCs w:val="24"/>
+        </w:rPr>
+      </w:pPr>
+      <w:r>
+        <w:rPr>
+          <w:rFonts w:cstheme="minorHAnsi"/>
+          <w:sz w:val="24"/>
+          <w:szCs w:val="24"/>
+        </w:rPr>
+        <w:t>We can infer that the increase in the exchange rate value for Sri Lanka is almost linear and straight line.</w:t>
+      </w:r>
+      <w:bookmarkStart w:id="0" w:name="_GoBack"/>
+      <w:bookmarkEnd w:id="0"/>
+    </w:p>
     <w:sectPr>
       <w:pgSz w:w="12240" w:h="15840"/>
       <w:pgMar w:top="1440" w:right="1440" w:bottom="1440" w:left="1440" w:header="720" w:footer="720" w:gutter="0"/>
@@ -1340,6 +1449,95 @@
     </w:lvl>
   </w:abstractNum>
   <w:abstractNum w:abstractNumId="3" w15:restartNumberingAfterBreak="0">
+    <w:nsid w:val="45FA46E3"/>
+    <w:multiLevelType w:val="hybridMultilevel"/>
+    <w:tmpl w:val="A502DE16"/>
+    <w:lvl w:ilvl="0" w:tplc="0409000F">
+      <w:start w:val="1"/>
+      <w:numFmt w:val="decimal"/>
+      <w:lvlText w:val="%1."/>
+      <w:lvlJc w:val="left"/>
+      <w:pPr>
+        <w:ind w:left="720" w:hanging="360"/>
+      </w:pPr>
+      <w:rPr>
+        <w:rFonts w:hint="default"/>
+      </w:rPr>
+    </w:lvl>
+    <w:lvl w:ilvl="1" w:tplc="04090019" w:tentative="1">
+      <w:start w:val="1"/>
+      <w:numFmt w:val="lowerLetter"/>
+      <w:lvlText w:val="%2."/>
+      <w:lvlJc w:val="left"/>
+      <w:pPr>
+        <w:ind w:left="1440" w:hanging="360"/>
+      </w:pPr>
+    </w:lvl>
+    <w:lvl w:ilvl="2" w:tplc="0409001B" w:tentative="1">
+      <w:start w:val="1"/>
+      <w:numFmt w:val="lowerRoman"/>
+      <w:lvlText w:val="%3."/>
+      <w:lvlJc w:val="right"/>
+      <w:pPr>
+        <w:ind w:left="2160" w:hanging="180"/>
+      </w:pPr>
+    </w:lvl>
+    <w:lvl w:ilvl="3" w:tplc="0409000F" w:tentative="1">
+      <w:start w:val="1"/>
+      <w:numFmt w:val="decimal"/>
+      <w:lvlText w:val="%4."/>
+      <w:lvlJc w:val="left"/>
+      <w:pPr>
+        <w:ind w:left="2880" w:hanging="360"/>
+      </w:pPr>
+    </w:lvl>
+    <w:lvl w:ilvl="4" w:tplc="04090019" w:tentative="1">
+      <w:start w:val="1"/>
+      <w:numFmt w:val="lowerLetter"/>
+      <w:lvlText w:val="%5."/>
+      <w:lvlJc w:val="left"/>
+      <w:pPr>
+        <w:ind w:left="3600" w:hanging="360"/>
+      </w:pPr>
+    </w:lvl>
+    <w:lvl w:ilvl="5" w:tplc="0409001B" w:tentative="1">
+      <w:start w:val="1"/>
+      <w:numFmt w:val="lowerRoman"/>
+      <w:lvlText w:val="%6."/>
+      <w:lvlJc w:val="right"/>
+      <w:pPr>
+        <w:ind w:left="4320" w:hanging="180"/>
+      </w:pPr>
+    </w:lvl>
+    <w:lvl w:ilvl="6" w:tplc="0409000F" w:tentative="1">
+      <w:start w:val="1"/>
+      <w:numFmt w:val="decimal"/>
+      <w:lvlText w:val="%7."/>
+      <w:lvlJc w:val="left"/>
+      <w:pPr>
+        <w:ind w:left="5040" w:hanging="360"/>
+      </w:pPr>
+    </w:lvl>
+    <w:lvl w:ilvl="7" w:tplc="04090019" w:tentative="1">
+      <w:start w:val="1"/>
+      <w:numFmt w:val="lowerLetter"/>
+      <w:lvlText w:val="%8."/>
+      <w:lvlJc w:val="left"/>
+      <w:pPr>
+        <w:ind w:left="5760" w:hanging="360"/>
+      </w:pPr>
+    </w:lvl>
+    <w:lvl w:ilvl="8" w:tplc="0409001B" w:tentative="1">
+      <w:start w:val="1"/>
+      <w:numFmt w:val="lowerRoman"/>
+      <w:lvlText w:val="%9."/>
+      <w:lvlJc w:val="right"/>
+      <w:pPr>
+        <w:ind w:left="6480" w:hanging="180"/>
+      </w:pPr>
+    </w:lvl>
+  </w:abstractNum>
+  <w:abstractNum w:abstractNumId="4" w15:restartNumberingAfterBreak="0">
     <w:nsid w:val="4AB12B05"/>
     <w:multiLevelType w:val="hybridMultilevel"/>
     <w:tmpl w:val="1EA625D6"/>
@@ -1452,7 +1650,7 @@
       </w:rPr>
     </w:lvl>
   </w:abstractNum>
-  <w:abstractNum w:abstractNumId="4" w15:restartNumberingAfterBreak="0">
+  <w:abstractNum w:abstractNumId="5" w15:restartNumberingAfterBreak="0">
     <w:nsid w:val="511C6463"/>
     <w:multiLevelType w:val="hybridMultilevel"/>
     <w:tmpl w:val="C934732E"/>
@@ -1572,12 +1770,15 @@
     <w:abstractNumId w:val="2"/>
   </w:num>
   <w:num w:numId="3">
-    <w:abstractNumId w:val="4"/>
+    <w:abstractNumId w:val="5"/>
   </w:num>
   <w:num w:numId="4">
     <w:abstractNumId w:val="1"/>
   </w:num>
   <w:num w:numId="5">
+    <w:abstractNumId w:val="4"/>
+  </w:num>
+  <w:num w:numId="6">
     <w:abstractNumId w:val="3"/>
   </w:num>
 </w:numbering>

</xml_diff>